<commit_message>
CA revision y  correcciones minimas de tipeo / estilo en el documento standar
</commit_message>
<xml_diff>
--- a/DOCUMENTACION-2024/Documento IEEE880.docx
+++ b/DOCUMENTACION-2024/Documento IEEE880.docx
@@ -1,6 +1,6 @@
 
 <file path=word/document.xml><?xml version="1.0" encoding="utf-8"?>
-<w:document xmlns:wpc="http://schemas.microsoft.com/office/word/2010/wordprocessingCanvas" xmlns:cx="http://schemas.microsoft.com/office/drawing/2014/chartex" xmlns:cx1="http://schemas.microsoft.com/office/drawing/2015/9/8/chartex" xmlns:mc="http://schemas.openxmlformats.org/markup-compatibility/2006" xmlns:o="urn:schemas-microsoft-com:office:office" xmlns:r="http://schemas.openxmlformats.org/officeDocument/2006/relationships" xmlns:m="http://schemas.openxmlformats.org/officeDocument/2006/math" xmlns:v="urn:schemas-microsoft-com:vml" xmlns:wp14="http://schemas.microsoft.com/office/word/2010/wordprocessingDrawing" xmlns:wp="http://schemas.openxmlformats.org/drawingml/2006/wordprocessingDrawing" xmlns:w10="urn:schemas-microsoft-com:office:word" xmlns:w="http://schemas.openxmlformats.org/wordprocessingml/2006/main" xmlns:w14="http://schemas.microsoft.com/office/word/2010/wordml" xmlns:w15="http://schemas.microsoft.com/office/word/2012/wordml" xmlns:w16se="http://schemas.microsoft.com/office/word/2015/wordml/symex" xmlns:wpg="http://schemas.microsoft.com/office/word/2010/wordprocessingGroup" xmlns:wpi="http://schemas.microsoft.com/office/word/2010/wordprocessingInk" xmlns:wne="http://schemas.microsoft.com/office/word/2006/wordml" xmlns:wps="http://schemas.microsoft.com/office/word/2010/wordprocessingShape" mc:Ignorable="w14 w15 w16se wp14">
+<w:document xmlns:wpc="http://schemas.microsoft.com/office/word/2010/wordprocessingCanvas" xmlns:cx="http://schemas.microsoft.com/office/drawing/2014/chartex" xmlns:cx1="http://schemas.microsoft.com/office/drawing/2015/9/8/chartex" xmlns:cx2="http://schemas.microsoft.com/office/drawing/2015/10/21/chartex" xmlns:cx3="http://schemas.microsoft.com/office/drawing/2016/5/9/chartex" xmlns:cx4="http://schemas.microsoft.com/office/drawing/2016/5/10/chartex" xmlns:cx5="http://schemas.microsoft.com/office/drawing/2016/5/11/chartex" xmlns:cx6="http://schemas.microsoft.com/office/drawing/2016/5/12/chartex" xmlns:cx7="http://schemas.microsoft.com/office/drawing/2016/5/13/chartex" xmlns:cx8="http://schemas.microsoft.com/office/drawing/2016/5/14/chartex" xmlns:mc="http://schemas.openxmlformats.org/markup-compatibility/2006" xmlns:aink="http://schemas.microsoft.com/office/drawing/2016/ink" xmlns:am3d="http://schemas.microsoft.com/office/drawing/2017/model3d" xmlns:o="urn:schemas-microsoft-com:office:office" xmlns:oel="http://schemas.microsoft.com/office/2019/extlst" xmlns:r="http://schemas.openxmlformats.org/officeDocument/2006/relationships" xmlns:m="http://schemas.openxmlformats.org/officeDocument/2006/math" xmlns:v="urn:schemas-microsoft-com:vml" xmlns:wp14="http://schemas.microsoft.com/office/word/2010/wordprocessingDrawing" xmlns:wp="http://schemas.openxmlformats.org/drawingml/2006/wordprocessingDrawing" xmlns:w10="urn:schemas-microsoft-com:office:word" xmlns:w="http://schemas.openxmlformats.org/wordprocessingml/2006/main" xmlns:w14="http://schemas.microsoft.com/office/word/2010/wordml" xmlns:w15="http://schemas.microsoft.com/office/word/2012/wordml" xmlns:w16cex="http://schemas.microsoft.com/office/word/2018/wordml/cex" xmlns:w16cid="http://schemas.microsoft.com/office/word/2016/wordml/cid" xmlns:w16="http://schemas.microsoft.com/office/word/2018/wordml" xmlns:w16sdtdh="http://schemas.microsoft.com/office/word/2020/wordml/sdtdatahash" xmlns:w16se="http://schemas.microsoft.com/office/word/2015/wordml/symex" xmlns:wpg="http://schemas.microsoft.com/office/word/2010/wordprocessingGroup" xmlns:wpi="http://schemas.microsoft.com/office/word/2010/wordprocessingInk" xmlns:wne="http://schemas.microsoft.com/office/word/2006/wordml" xmlns:wps="http://schemas.microsoft.com/office/word/2010/wordprocessingShape" mc:Ignorable="w14 w15 w16se w16cid w16 w16cex w16sdtdh wp14">
   <w:body>
     <w:p>
       <w:pPr>
@@ -316,7 +316,7 @@
           <w:noProof/>
         </w:rPr>
         <w:pict>
-          <v:rect id="_x0000_i1025" alt="" style="width:441.9pt;height:.05pt;mso-width-percent:0;mso-height-percent:0;mso-width-percent:0;mso-height-percent:0" o:hralign="center" o:hrstd="t" o:hr="t" fillcolor="#a0a0a0" stroked="f"/>
+          <v:rect id="_x0000_i1026" alt="" style="width:441.9pt;height:.05pt;mso-width-percent:0;mso-height-percent:0;mso-width-percent:0;mso-height-percent:0" o:hralign="center" o:hrstd="t" o:hr="t" fillcolor="#a0a0a0" stroked="f"/>
         </w:pict>
       </w:r>
     </w:p>
@@ -572,7 +572,7 @@
           <w:noProof/>
         </w:rPr>
         <w:pict>
-          <v:rect id="_x0000_i1026" alt="" style="width:.45pt;height:.05pt;mso-width-percent:0;mso-height-percent:0;mso-width-percent:0;mso-height-percent:0" o:hrpct="1" o:hralign="center" o:hrstd="t" o:hr="t" fillcolor="#a0a0a0" stroked="f"/>
+          <v:rect id="_x0000_i1025" alt="" style="width:.45pt;height:.05pt;mso-width-percent:0;mso-height-percent:0;mso-width-percent:0;mso-height-percent:0" o:hrpct="1" o:hralign="center" o:hrstd="t" o:hr="t" fillcolor="#a0a0a0" stroked="f"/>
         </w:pict>
       </w:r>
     </w:p>
@@ -1078,17 +1078,8 @@
           <w:sz w:val="20"/>
           <w:szCs w:val="20"/>
         </w:rPr>
-        <w:t xml:space="preserve"> </w:t>
-      </w:r>
-      <w:proofErr w:type="spellStart"/>
-      <w:r>
-        <w:rPr>
-          <w:sz w:val="20"/>
-          <w:szCs w:val="20"/>
-        </w:rPr>
-        <w:t>Backlog</w:t>
-      </w:r>
-      <w:proofErr w:type="spellEnd"/>
+        <w:t xml:space="preserve"> Backlog</w:t>
+      </w:r>
     </w:p>
     <w:p>
       <w:pPr>
@@ -1446,17 +1437,8 @@
           <w:sz w:val="20"/>
           <w:szCs w:val="20"/>
         </w:rPr>
-        <w:t xml:space="preserve"> </w:t>
-      </w:r>
-      <w:proofErr w:type="spellStart"/>
-      <w:r>
-        <w:rPr>
-          <w:sz w:val="20"/>
-          <w:szCs w:val="20"/>
-        </w:rPr>
-        <w:t>Backlog</w:t>
-      </w:r>
-      <w:proofErr w:type="spellEnd"/>
+        <w:t xml:space="preserve"> Backlog</w:t>
+      </w:r>
     </w:p>
     <w:p>
       <w:pPr>
@@ -2085,19 +2067,8 @@
                 <w:sz w:val="20"/>
                 <w:szCs w:val="20"/>
               </w:rPr>
-              <w:t xml:space="preserve">Antonini, Carla </w:t>
-            </w:r>
-            <w:proofErr w:type="spellStart"/>
-            <w:r>
-              <w:rPr>
-                <w:rFonts w:ascii="Arial" w:hAnsi="Arial" w:cs="Arial"/>
-                <w:color w:val="000000"/>
-                <w:sz w:val="20"/>
-                <w:szCs w:val="20"/>
-              </w:rPr>
-              <w:t>Gisele</w:t>
-            </w:r>
-            <w:proofErr w:type="spellEnd"/>
+              <w:t>Antonini, Carla Gisele</w:t>
+            </w:r>
           </w:p>
         </w:tc>
       </w:tr>
@@ -2172,27 +2143,7 @@
                 <w:sz w:val="20"/>
                 <w:szCs w:val="20"/>
               </w:rPr>
-              <w:t xml:space="preserve">Diseñadora gráfica. Desarrolladora web y de aplicaciones. </w:t>
-            </w:r>
-            <w:proofErr w:type="spellStart"/>
-            <w:r>
-              <w:rPr>
-                <w:rFonts w:ascii="Arial" w:hAnsi="Arial" w:cs="Arial"/>
-                <w:color w:val="000000"/>
-                <w:sz w:val="20"/>
-                <w:szCs w:val="20"/>
-              </w:rPr>
-              <w:t>Scrum</w:t>
-            </w:r>
-            <w:proofErr w:type="spellEnd"/>
-            <w:r>
-              <w:rPr>
-                <w:rFonts w:ascii="Arial" w:hAnsi="Arial" w:cs="Arial"/>
-                <w:color w:val="000000"/>
-                <w:sz w:val="20"/>
-                <w:szCs w:val="20"/>
-              </w:rPr>
-              <w:t xml:space="preserve"> Master</w:t>
+              <w:t>Diseñadora gráfica. Desarrolladora web y de aplicaciones. Scrum Master</w:t>
             </w:r>
           </w:p>
         </w:tc>
@@ -2349,27 +2300,7 @@
                 <w:sz w:val="20"/>
                 <w:szCs w:val="20"/>
               </w:rPr>
-              <w:t xml:space="preserve">Organización de las tareas del equipo, </w:t>
-            </w:r>
-            <w:proofErr w:type="spellStart"/>
-            <w:r>
-              <w:rPr>
-                <w:rFonts w:ascii="Arial" w:hAnsi="Arial" w:cs="Arial"/>
-                <w:color w:val="000000"/>
-                <w:sz w:val="20"/>
-                <w:szCs w:val="20"/>
-              </w:rPr>
-              <w:t>Scrum</w:t>
-            </w:r>
-            <w:proofErr w:type="spellEnd"/>
-            <w:r>
-              <w:rPr>
-                <w:rFonts w:ascii="Arial" w:hAnsi="Arial" w:cs="Arial"/>
-                <w:color w:val="000000"/>
-                <w:sz w:val="20"/>
-                <w:szCs w:val="20"/>
-              </w:rPr>
-              <w:t xml:space="preserve"> Master. </w:t>
+              <w:t xml:space="preserve">Organización de las tareas del equipo, Scrum Master. </w:t>
             </w:r>
           </w:p>
           <w:p>
@@ -2607,25 +2538,7 @@
                 <w:sz w:val="20"/>
                 <w:szCs w:val="20"/>
               </w:rPr>
-              <w:t xml:space="preserve">Acuña, </w:t>
-            </w:r>
-            <w:proofErr w:type="spellStart"/>
-            <w:r>
-              <w:rPr>
-                <w:rFonts w:ascii="Arial" w:hAnsi="Arial" w:cs="Arial"/>
-                <w:sz w:val="20"/>
-                <w:szCs w:val="20"/>
-              </w:rPr>
-              <w:t>Jonatan</w:t>
-            </w:r>
-            <w:proofErr w:type="spellEnd"/>
-            <w:r>
-              <w:rPr>
-                <w:rFonts w:ascii="Arial" w:hAnsi="Arial" w:cs="Arial"/>
-                <w:sz w:val="20"/>
-                <w:szCs w:val="20"/>
-              </w:rPr>
-              <w:t xml:space="preserve"> Ezequiel</w:t>
+              <w:t>Acuña, Jonatan Ezequiel</w:t>
             </w:r>
           </w:p>
         </w:tc>
@@ -2777,14 +2690,16 @@
                 <w:szCs w:val="20"/>
               </w:rPr>
             </w:pPr>
+            <w:proofErr w:type="spellStart"/>
             <w:r>
               <w:rPr>
                 <w:rFonts w:ascii="Arial" w:hAnsi="Arial" w:cs="Arial"/>
                 <w:sz w:val="20"/>
                 <w:szCs w:val="20"/>
               </w:rPr>
-              <w:t xml:space="preserve">Técnico </w:t>
-            </w:r>
+              <w:t>Tecnico</w:t>
+            </w:r>
+            <w:proofErr w:type="spellEnd"/>
           </w:p>
         </w:tc>
       </w:tr>
@@ -3032,13 +2947,8 @@
               <w:spacing w:before="0" w:beforeAutospacing="0" w:after="0" w:afterAutospacing="0"/>
               <w:jc w:val="both"/>
             </w:pPr>
-            <w:proofErr w:type="spellStart"/>
-            <w:r>
-              <w:t>Fiore</w:t>
-            </w:r>
-            <w:proofErr w:type="spellEnd"/>
-            <w:r>
-              <w:t xml:space="preserve">, Agostina </w:t>
+            <w:r>
+              <w:t xml:space="preserve">Fiore, Agostina </w:t>
             </w:r>
             <w:proofErr w:type="spellStart"/>
             <w:r>
@@ -3187,12 +3097,44 @@
               <w:pStyle w:val="NormalWeb"/>
               <w:spacing w:before="0" w:beforeAutospacing="0" w:after="0" w:afterAutospacing="0"/>
               <w:jc w:val="both"/>
+              <w:rPr>
+                <w:rFonts w:ascii="Arial" w:hAnsi="Arial" w:cs="Arial"/>
+                <w:sz w:val="20"/>
+                <w:szCs w:val="20"/>
+              </w:rPr>
             </w:pPr>
-            <w:proofErr w:type="spellStart"/>
-            <w:r>
-              <w:t>Tecnico</w:t>
-            </w:r>
-            <w:proofErr w:type="spellEnd"/>
+            <w:r>
+              <w:rPr>
+                <w:rFonts w:ascii="Arial" w:hAnsi="Arial" w:cs="Arial"/>
+                <w:sz w:val="20"/>
+                <w:szCs w:val="20"/>
+              </w:rPr>
+              <w:t>T</w:t>
+            </w:r>
+            <w:r>
+              <w:rPr>
+                <w:rFonts w:ascii="Arial" w:hAnsi="Arial" w:cs="Arial"/>
+                <w:sz w:val="20"/>
+                <w:szCs w:val="20"/>
+              </w:rPr>
+              <w:t>é</w:t>
+            </w:r>
+            <w:r>
+              <w:rPr>
+                <w:rFonts w:ascii="Arial" w:hAnsi="Arial" w:cs="Arial"/>
+                <w:sz w:val="20"/>
+                <w:szCs w:val="20"/>
+              </w:rPr>
+              <w:t>cnic</w:t>
+            </w:r>
+            <w:r>
+              <w:rPr>
+                <w:rFonts w:ascii="Arial" w:hAnsi="Arial" w:cs="Arial"/>
+                <w:sz w:val="20"/>
+                <w:szCs w:val="20"/>
+              </w:rPr>
+              <w:t>a</w:t>
+            </w:r>
           </w:p>
         </w:tc>
       </w:tr>
@@ -3267,16 +3209,7 @@
                 <w:sz w:val="20"/>
                 <w:szCs w:val="20"/>
               </w:rPr>
-              <w:t>Desarrollador</w:t>
-            </w:r>
-            <w:r>
-              <w:rPr>
-                <w:rFonts w:ascii="Arial" w:hAnsi="Arial" w:cs="Arial"/>
-                <w:color w:val="000000"/>
-                <w:sz w:val="20"/>
-                <w:szCs w:val="20"/>
-              </w:rPr>
-              <w:t>a</w:t>
+              <w:t>Desarrolladora</w:t>
             </w:r>
           </w:p>
         </w:tc>
@@ -3451,13 +3384,8 @@
               <w:jc w:val="both"/>
             </w:pPr>
             <w:r>
-              <w:t xml:space="preserve">Amaya, </w:t>
-            </w:r>
-            <w:proofErr w:type="spellStart"/>
-            <w:r>
-              <w:t>Aisha</w:t>
-            </w:r>
-            <w:proofErr w:type="spellEnd"/>
+              <w:t>Amaya, Aisha</w:t>
+            </w:r>
           </w:p>
         </w:tc>
       </w:tr>
@@ -3608,16 +3536,7 @@
                 <w:sz w:val="20"/>
                 <w:szCs w:val="20"/>
               </w:rPr>
-              <w:t>Desarrollador</w:t>
-            </w:r>
-            <w:r>
-              <w:rPr>
-                <w:rFonts w:ascii="Arial" w:hAnsi="Arial" w:cs="Arial"/>
-                <w:color w:val="000000"/>
-                <w:sz w:val="20"/>
-                <w:szCs w:val="20"/>
-              </w:rPr>
-              <w:t>a</w:t>
+              <w:t>Desarrolladora</w:t>
             </w:r>
           </w:p>
         </w:tc>
@@ -3872,13 +3791,8 @@
               <w:jc w:val="both"/>
             </w:pPr>
             <w:r>
-              <w:t xml:space="preserve">Ponce, </w:t>
-            </w:r>
-            <w:proofErr w:type="spellStart"/>
-            <w:r>
-              <w:t>Dalma</w:t>
-            </w:r>
-            <w:proofErr w:type="spellEnd"/>
+              <w:t>Ponce, Dalma</w:t>
+            </w:r>
           </w:p>
         </w:tc>
       </w:tr>
@@ -4021,12 +3935,44 @@
               <w:pStyle w:val="NormalWeb"/>
               <w:spacing w:before="0" w:beforeAutospacing="0" w:after="0" w:afterAutospacing="0"/>
               <w:jc w:val="both"/>
+              <w:rPr>
+                <w:rFonts w:ascii="Arial" w:hAnsi="Arial" w:cs="Arial"/>
+                <w:sz w:val="20"/>
+                <w:szCs w:val="20"/>
+              </w:rPr>
             </w:pPr>
-            <w:proofErr w:type="spellStart"/>
-            <w:r>
-              <w:t>Tecnico</w:t>
-            </w:r>
-            <w:proofErr w:type="spellEnd"/>
+            <w:r>
+              <w:rPr>
+                <w:rFonts w:ascii="Arial" w:hAnsi="Arial" w:cs="Arial"/>
+                <w:sz w:val="20"/>
+                <w:szCs w:val="20"/>
+              </w:rPr>
+              <w:t>T</w:t>
+            </w:r>
+            <w:r>
+              <w:rPr>
+                <w:rFonts w:ascii="Arial" w:hAnsi="Arial" w:cs="Arial"/>
+                <w:sz w:val="20"/>
+                <w:szCs w:val="20"/>
+              </w:rPr>
+              <w:t>é</w:t>
+            </w:r>
+            <w:r>
+              <w:rPr>
+                <w:rFonts w:ascii="Arial" w:hAnsi="Arial" w:cs="Arial"/>
+                <w:sz w:val="20"/>
+                <w:szCs w:val="20"/>
+              </w:rPr>
+              <w:t>cnic</w:t>
+            </w:r>
+            <w:r>
+              <w:rPr>
+                <w:rFonts w:ascii="Arial" w:hAnsi="Arial" w:cs="Arial"/>
+                <w:sz w:val="20"/>
+                <w:szCs w:val="20"/>
+              </w:rPr>
+              <w:t>a</w:t>
+            </w:r>
           </w:p>
         </w:tc>
       </w:tr>
@@ -4101,16 +4047,7 @@
                 <w:sz w:val="20"/>
                 <w:szCs w:val="20"/>
               </w:rPr>
-              <w:t>Desarrollador</w:t>
-            </w:r>
-            <w:r>
-              <w:rPr>
-                <w:rFonts w:ascii="Arial" w:hAnsi="Arial" w:cs="Arial"/>
-                <w:color w:val="000000"/>
-                <w:sz w:val="20"/>
-                <w:szCs w:val="20"/>
-              </w:rPr>
-              <w:t>a</w:t>
+              <w:t>Desarrolladora</w:t>
             </w:r>
           </w:p>
         </w:tc>
@@ -4178,17 +4115,19 @@
               <w:pStyle w:val="NormalWeb"/>
               <w:spacing w:before="0" w:beforeAutospacing="0" w:after="0" w:afterAutospacing="0"/>
               <w:jc w:val="both"/>
+              <w:rPr>
+                <w:rFonts w:ascii="Arial" w:hAnsi="Arial" w:cs="Arial"/>
+                <w:sz w:val="20"/>
+                <w:szCs w:val="20"/>
+              </w:rPr>
             </w:pPr>
             <w:r>
-              <w:t>p.d.f..1915</w:t>
-            </w:r>
-            <w:r>
               <w:rPr>
                 <w:rFonts w:ascii="Arial" w:hAnsi="Arial" w:cs="Arial"/>
                 <w:sz w:val="20"/>
                 <w:szCs w:val="20"/>
               </w:rPr>
-              <w:t>@gmail.com</w:t>
+              <w:t>p.d.f..1915@gmail.com</w:t>
             </w:r>
           </w:p>
         </w:tc>
@@ -4563,20 +4502,8 @@
                 <w:szCs w:val="20"/>
                 <w:lang w:val="es-AR"/>
               </w:rPr>
-              <w:t xml:space="preserve">Agostina </w:t>
-            </w:r>
-            <w:proofErr w:type="spellStart"/>
-            <w:r>
-              <w:rPr>
-                <w:rFonts w:eastAsia="Times New Roman"/>
-                <w:color w:val="000000"/>
-                <w:sz w:val="20"/>
-                <w:szCs w:val="20"/>
-                <w:lang w:val="es-AR"/>
-              </w:rPr>
-              <w:t>Fiore</w:t>
-            </w:r>
-            <w:proofErr w:type="spellEnd"/>
+              <w:t>Agostina Fiore</w:t>
+            </w:r>
           </w:p>
         </w:tc>
       </w:tr>
@@ -4655,7 +4582,6 @@
                 <w:lang w:val="es-AR"/>
               </w:rPr>
             </w:pPr>
-            <w:proofErr w:type="spellStart"/>
             <w:r>
               <w:rPr>
                 <w:rFonts w:eastAsia="Times New Roman"/>
@@ -4672,17 +4598,7 @@
                 <w:szCs w:val="20"/>
                 <w:lang w:val="es-AR"/>
               </w:rPr>
-              <w:t>an</w:t>
-            </w:r>
-            <w:proofErr w:type="spellEnd"/>
-            <w:r>
-              <w:rPr>
-                <w:rFonts w:eastAsia="Times New Roman"/>
-                <w:sz w:val="20"/>
-                <w:szCs w:val="20"/>
-                <w:lang w:val="es-AR"/>
-              </w:rPr>
-              <w:t xml:space="preserve"> Acuña</w:t>
+              <w:t>an Acuña</w:t>
             </w:r>
           </w:p>
         </w:tc>
@@ -4760,7 +4676,6 @@
                 <w:lang w:val="es-AR"/>
               </w:rPr>
             </w:pPr>
-            <w:proofErr w:type="spellStart"/>
             <w:r>
               <w:rPr>
                 <w:rFonts w:eastAsia="Times New Roman"/>
@@ -4768,17 +4683,7 @@
                 <w:szCs w:val="20"/>
                 <w:lang w:val="es-AR"/>
               </w:rPr>
-              <w:t>Dalma</w:t>
-            </w:r>
-            <w:proofErr w:type="spellEnd"/>
-            <w:r>
-              <w:rPr>
-                <w:rFonts w:eastAsia="Times New Roman"/>
-                <w:sz w:val="20"/>
-                <w:szCs w:val="20"/>
-                <w:lang w:val="es-AR"/>
-              </w:rPr>
-              <w:t xml:space="preserve"> Ponce</w:t>
+              <w:t>Dalma Ponce</w:t>
             </w:r>
           </w:p>
         </w:tc>
@@ -4866,7 +4771,6 @@
                 <w:lang w:val="es-AR"/>
               </w:rPr>
             </w:pPr>
-            <w:proofErr w:type="spellStart"/>
             <w:r>
               <w:rPr>
                 <w:rFonts w:eastAsia="Times New Roman"/>
@@ -4876,7 +4780,6 @@
               </w:rPr>
               <w:t>Aisha</w:t>
             </w:r>
-            <w:proofErr w:type="spellEnd"/>
             <w:r>
               <w:rPr>
                 <w:rFonts w:eastAsia="Times New Roman"/>
@@ -6190,25 +6093,7 @@
                 <w:sz w:val="20"/>
                 <w:szCs w:val="20"/>
               </w:rPr>
-              <w:t xml:space="preserve">s un </w:t>
-            </w:r>
-            <w:proofErr w:type="spellStart"/>
-            <w:r>
-              <w:rPr>
-                <w:rFonts w:hint="cs"/>
-                <w:sz w:val="20"/>
-                <w:szCs w:val="20"/>
-              </w:rPr>
-              <w:t>superconjunto</w:t>
-            </w:r>
-            <w:proofErr w:type="spellEnd"/>
-            <w:r>
-              <w:rPr>
-                <w:rFonts w:hint="cs"/>
-                <w:sz w:val="20"/>
-                <w:szCs w:val="20"/>
-              </w:rPr>
-              <w:t xml:space="preserve"> de JavaScript desarrollado por Microsoft</w:t>
+              <w:t>s un superconjunto de JavaScript desarrollado por Microsoft</w:t>
             </w:r>
             <w:r>
               <w:rPr>
@@ -7583,7 +7468,6 @@
         </w:rPr>
         <w:t xml:space="preserve">ofrecidas son las que se </w:t>
       </w:r>
-      <w:proofErr w:type="spellStart"/>
       <w:r>
         <w:rPr>
           <w:rFonts w:eastAsia="Times New Roman"/>
@@ -7592,9 +7476,8 @@
           <w:szCs w:val="20"/>
           <w:lang w:val="es-AR"/>
         </w:rPr>
-        <w:t>comerializan</w:t>
-      </w:r>
-      <w:proofErr w:type="spellEnd"/>
+        <w:t>comercializan</w:t>
+      </w:r>
       <w:r>
         <w:rPr>
           <w:rFonts w:eastAsia="Times New Roman"/>
@@ -7973,29 +7856,7 @@
           <w:szCs w:val="20"/>
           <w:lang w:val="es-AR"/>
         </w:rPr>
-        <w:t xml:space="preserve"> (se trate de </w:t>
-      </w:r>
-      <w:proofErr w:type="spellStart"/>
-      <w:r>
-        <w:rPr>
-          <w:rFonts w:eastAsia="Times New Roman"/>
-          <w:color w:val="000000"/>
-          <w:sz w:val="20"/>
-          <w:szCs w:val="20"/>
-          <w:lang w:val="es-AR"/>
-        </w:rPr>
-        <w:t>jeans</w:t>
-      </w:r>
-      <w:proofErr w:type="spellEnd"/>
-      <w:r>
-        <w:rPr>
-          <w:rFonts w:eastAsia="Times New Roman"/>
-          <w:color w:val="000000"/>
-          <w:sz w:val="20"/>
-          <w:szCs w:val="20"/>
-          <w:lang w:val="es-AR"/>
-        </w:rPr>
-        <w:t>,</w:t>
+        <w:t xml:space="preserve"> (se trate de jeans,</w:t>
       </w:r>
       <w:r>
         <w:rPr>
@@ -8121,7 +7982,6 @@
         </w:rPr>
         <w:t xml:space="preserve"> La plataforma es </w:t>
       </w:r>
-      <w:proofErr w:type="spellStart"/>
       <w:r>
         <w:rPr>
           <w:rFonts w:eastAsia="Times New Roman"/>
@@ -8136,7 +7996,6 @@
         </w:rPr>
         <w:t>multimarca</w:t>
       </w:r>
-      <w:proofErr w:type="spellEnd"/>
       <w:r>
         <w:rPr>
           <w:rFonts w:eastAsia="Times New Roman"/>
@@ -9176,7 +9035,7 @@
           <w:sz w:val="20"/>
           <w:szCs w:val="20"/>
         </w:rPr>
-        <w:t xml:space="preserve">Lenguajes y tecnologías en uso: HTML, CSS, JavaScript, </w:t>
+        <w:t xml:space="preserve">Lenguajes y tecnologías en uso: HTML, CSS, JavaScript, MySQL, </w:t>
       </w:r>
       <w:proofErr w:type="spellStart"/>
       <w:r>
@@ -9184,7 +9043,7 @@
           <w:sz w:val="20"/>
           <w:szCs w:val="20"/>
         </w:rPr>
-        <w:t>MySQL</w:t>
+        <w:t>TypeScript</w:t>
       </w:r>
       <w:proofErr w:type="spellEnd"/>
       <w:r>
@@ -9192,39 +9051,7 @@
           <w:sz w:val="20"/>
           <w:szCs w:val="20"/>
         </w:rPr>
-        <w:t xml:space="preserve">, </w:t>
-      </w:r>
-      <w:proofErr w:type="spellStart"/>
-      <w:r>
-        <w:rPr>
-          <w:sz w:val="20"/>
-          <w:szCs w:val="20"/>
-        </w:rPr>
-        <w:t>TypeScript</w:t>
-      </w:r>
-      <w:proofErr w:type="spellEnd"/>
-      <w:r>
-        <w:rPr>
-          <w:sz w:val="20"/>
-          <w:szCs w:val="20"/>
-        </w:rPr>
-        <w:t xml:space="preserve">, Angular, </w:t>
-      </w:r>
-      <w:proofErr w:type="spellStart"/>
-      <w:r>
-        <w:rPr>
-          <w:sz w:val="20"/>
-          <w:szCs w:val="20"/>
-        </w:rPr>
-        <w:t>Bootstrap</w:t>
-      </w:r>
-      <w:proofErr w:type="spellEnd"/>
-      <w:r>
-        <w:rPr>
-          <w:sz w:val="20"/>
-          <w:szCs w:val="20"/>
-        </w:rPr>
-        <w:t xml:space="preserve">, Python, DJANGO, </w:t>
+        <w:t xml:space="preserve">, Angular, Bootstrap, Python, DJANGO, </w:t>
       </w:r>
       <w:proofErr w:type="spellStart"/>
       <w:r>
@@ -9484,23 +9311,7 @@
           <w:sz w:val="20"/>
           <w:szCs w:val="20"/>
         </w:rPr>
-        <w:t xml:space="preserve">El usuario deberá seleccionar un Nombre de Usuario que se mostrará en la página web y una </w:t>
-      </w:r>
-      <w:proofErr w:type="spellStart"/>
-      <w:r>
-        <w:rPr>
-          <w:sz w:val="20"/>
-          <w:szCs w:val="20"/>
-        </w:rPr>
-        <w:t>Password</w:t>
-      </w:r>
-      <w:proofErr w:type="spellEnd"/>
-      <w:r>
-        <w:rPr>
-          <w:sz w:val="20"/>
-          <w:szCs w:val="20"/>
-        </w:rPr>
-        <w:t xml:space="preserve"> para ingresar en ella.</w:t>
+        <w:t>El usuario deberá seleccionar un Nombre de Usuario que se mostrará en la página web y una Password para ingresar en ella.</w:t>
       </w:r>
     </w:p>
     <w:p>
@@ -10228,27 +10039,7 @@
           <w:sz w:val="20"/>
           <w:szCs w:val="20"/>
         </w:rPr>
-        <w:t xml:space="preserve">Se mostrarán imagen </w:t>
-      </w:r>
-      <w:proofErr w:type="spellStart"/>
-      <w:r>
-        <w:rPr>
-          <w:rFonts w:ascii="Arial" w:hAnsi="Arial" w:cs="Arial"/>
-          <w:color w:val="000000"/>
-          <w:sz w:val="20"/>
-          <w:szCs w:val="20"/>
-        </w:rPr>
-        <w:t>infográfica</w:t>
-      </w:r>
-      <w:proofErr w:type="spellEnd"/>
-      <w:r>
-        <w:rPr>
-          <w:rFonts w:ascii="Arial" w:hAnsi="Arial" w:cs="Arial"/>
-          <w:color w:val="000000"/>
-          <w:sz w:val="20"/>
-          <w:szCs w:val="20"/>
-        </w:rPr>
-        <w:t xml:space="preserve"> explicativa para la comprensión del tipo de venta</w:t>
+        <w:t>Se mostrarán imagen infográfica explicativa para la comprensión del tipo de venta</w:t>
       </w:r>
     </w:p>
     <w:p>
@@ -10348,14 +10139,9 @@
       </w:r>
       <w:proofErr w:type="spellEnd"/>
       <w:r>
-        <w:t xml:space="preserve"> </w:t>
-      </w:r>
-      <w:proofErr w:type="spellStart"/>
-      <w:r>
-        <w:t>Backlog</w:t>
+        <w:t xml:space="preserve"> Backlog</w:t>
       </w:r>
       <w:bookmarkEnd w:id="17"/>
-      <w:proofErr w:type="spellEnd"/>
     </w:p>
     <w:p>
       <w:pPr>
@@ -11156,19 +10942,8 @@
                 <w:sz w:val="20"/>
                 <w:szCs w:val="20"/>
               </w:rPr>
-              <w:t xml:space="preserve">Antonini, Carla </w:t>
-            </w:r>
-            <w:proofErr w:type="spellStart"/>
-            <w:r>
-              <w:rPr>
-                <w:rFonts w:ascii="Arial" w:hAnsi="Arial" w:cs="Arial"/>
-                <w:color w:val="000000"/>
-                <w:sz w:val="20"/>
-                <w:szCs w:val="20"/>
-              </w:rPr>
-              <w:t>Gisele</w:t>
-            </w:r>
-            <w:proofErr w:type="spellEnd"/>
+              <w:t>Antonini, Carla Gisele</w:t>
+            </w:r>
           </w:p>
         </w:tc>
       </w:tr>
@@ -11243,27 +11018,7 @@
                 <w:sz w:val="20"/>
                 <w:szCs w:val="20"/>
               </w:rPr>
-              <w:t xml:space="preserve">Diseñadora gráfica. Desarrolladora web y de aplicaciones. </w:t>
-            </w:r>
-            <w:proofErr w:type="spellStart"/>
-            <w:r>
-              <w:rPr>
-                <w:rFonts w:ascii="Arial" w:hAnsi="Arial" w:cs="Arial"/>
-                <w:color w:val="000000"/>
-                <w:sz w:val="20"/>
-                <w:szCs w:val="20"/>
-              </w:rPr>
-              <w:t>Scrum</w:t>
-            </w:r>
-            <w:proofErr w:type="spellEnd"/>
-            <w:r>
-              <w:rPr>
-                <w:rFonts w:ascii="Arial" w:hAnsi="Arial" w:cs="Arial"/>
-                <w:color w:val="000000"/>
-                <w:sz w:val="20"/>
-                <w:szCs w:val="20"/>
-              </w:rPr>
-              <w:t xml:space="preserve"> Master</w:t>
+              <w:t>Diseñadora gráfica. Desarrolladora web y de aplicaciones. Scrum Master</w:t>
             </w:r>
           </w:p>
         </w:tc>
@@ -11420,27 +11175,7 @@
                 <w:sz w:val="20"/>
                 <w:szCs w:val="20"/>
               </w:rPr>
-              <w:t xml:space="preserve">Organización de las tareas del equipo, </w:t>
-            </w:r>
-            <w:proofErr w:type="spellStart"/>
-            <w:r>
-              <w:rPr>
-                <w:rFonts w:ascii="Arial" w:hAnsi="Arial" w:cs="Arial"/>
-                <w:color w:val="000000"/>
-                <w:sz w:val="20"/>
-                <w:szCs w:val="20"/>
-              </w:rPr>
-              <w:t>Scrum</w:t>
-            </w:r>
-            <w:proofErr w:type="spellEnd"/>
-            <w:r>
-              <w:rPr>
-                <w:rFonts w:ascii="Arial" w:hAnsi="Arial" w:cs="Arial"/>
-                <w:color w:val="000000"/>
-                <w:sz w:val="20"/>
-                <w:szCs w:val="20"/>
-              </w:rPr>
-              <w:t xml:space="preserve"> Master. </w:t>
+              <w:t xml:space="preserve">Organización de las tareas del equipo, Scrum Master. </w:t>
             </w:r>
           </w:p>
           <w:p>
@@ -11678,25 +11413,7 @@
                 <w:sz w:val="20"/>
                 <w:szCs w:val="20"/>
               </w:rPr>
-              <w:t xml:space="preserve">Acuña, </w:t>
-            </w:r>
-            <w:proofErr w:type="spellStart"/>
-            <w:r>
-              <w:rPr>
-                <w:rFonts w:ascii="Arial" w:hAnsi="Arial" w:cs="Arial"/>
-                <w:sz w:val="20"/>
-                <w:szCs w:val="20"/>
-              </w:rPr>
-              <w:t>Jonatan</w:t>
-            </w:r>
-            <w:proofErr w:type="spellEnd"/>
-            <w:r>
-              <w:rPr>
-                <w:rFonts w:ascii="Arial" w:hAnsi="Arial" w:cs="Arial"/>
-                <w:sz w:val="20"/>
-                <w:szCs w:val="20"/>
-              </w:rPr>
-              <w:t xml:space="preserve"> Ezequiel</w:t>
+              <w:t>Acuña, Jonatan Ezequiel</w:t>
             </w:r>
           </w:p>
         </w:tc>
@@ -12120,21 +11837,12 @@
                 <w:sz w:val="20"/>
               </w:rPr>
             </w:pPr>
-            <w:proofErr w:type="spellStart"/>
             <w:r>
               <w:rPr>
                 <w:rFonts w:ascii="Arial" w:hAnsi="Arial" w:cs="Arial"/>
                 <w:sz w:val="20"/>
               </w:rPr>
-              <w:t>Fiore</w:t>
-            </w:r>
-            <w:proofErr w:type="spellEnd"/>
-            <w:r>
-              <w:rPr>
-                <w:rFonts w:ascii="Arial" w:hAnsi="Arial" w:cs="Arial"/>
-                <w:sz w:val="20"/>
-              </w:rPr>
-              <w:t xml:space="preserve">, Agostina </w:t>
+              <w:t xml:space="preserve">Fiore, Agostina </w:t>
             </w:r>
             <w:proofErr w:type="spellStart"/>
             <w:r>
@@ -12313,15 +12021,13 @@
                 <w:sz w:val="20"/>
               </w:rPr>
             </w:pPr>
-            <w:proofErr w:type="spellStart"/>
             <w:r>
               <w:rPr>
                 <w:rFonts w:ascii="Arial" w:hAnsi="Arial" w:cs="Arial"/>
                 <w:sz w:val="20"/>
               </w:rPr>
-              <w:t>Tecnico</w:t>
-            </w:r>
-            <w:proofErr w:type="spellEnd"/>
+              <w:t>Técnica</w:t>
+            </w:r>
           </w:p>
         </w:tc>
       </w:tr>
@@ -12605,18 +12311,8 @@
                 <w:sz w:val="20"/>
                 <w:szCs w:val="20"/>
               </w:rPr>
-              <w:t xml:space="preserve">Amaya, </w:t>
-            </w:r>
-            <w:proofErr w:type="spellStart"/>
-            <w:r>
-              <w:rPr>
-                <w:rFonts w:ascii="Arial" w:hAnsi="Arial" w:cs="Arial"/>
-                <w:sz w:val="20"/>
-                <w:szCs w:val="20"/>
-              </w:rPr>
-              <w:t>Aisha</w:t>
-            </w:r>
-            <w:proofErr w:type="spellEnd"/>
+              <w:t>Amaya, Aisha</w:t>
+            </w:r>
           </w:p>
         </w:tc>
       </w:tr>
@@ -12779,16 +12475,14 @@
                 <w:szCs w:val="20"/>
               </w:rPr>
             </w:pPr>
-            <w:proofErr w:type="spellStart"/>
             <w:r>
               <w:rPr>
                 <w:rFonts w:ascii="Arial" w:hAnsi="Arial" w:cs="Arial"/>
                 <w:sz w:val="20"/>
                 <w:szCs w:val="20"/>
               </w:rPr>
-              <w:t>Tecnico</w:t>
-            </w:r>
-            <w:proofErr w:type="spellEnd"/>
+              <w:t>Técnica</w:t>
+            </w:r>
           </w:p>
         </w:tc>
       </w:tr>
@@ -13056,18 +12750,8 @@
                 <w:sz w:val="20"/>
                 <w:szCs w:val="20"/>
               </w:rPr>
-              <w:t xml:space="preserve">Ponce, </w:t>
-            </w:r>
-            <w:proofErr w:type="spellStart"/>
-            <w:r>
-              <w:rPr>
-                <w:rFonts w:ascii="Arial" w:hAnsi="Arial" w:cs="Arial"/>
-                <w:sz w:val="20"/>
-                <w:szCs w:val="20"/>
-              </w:rPr>
-              <w:t>Dalma</w:t>
-            </w:r>
-            <w:proofErr w:type="spellEnd"/>
+              <w:t>Ponce, Dalma</w:t>
+            </w:r>
           </w:p>
         </w:tc>
       </w:tr>
@@ -13230,16 +12914,14 @@
                 <w:szCs w:val="20"/>
               </w:rPr>
             </w:pPr>
-            <w:proofErr w:type="spellStart"/>
             <w:r>
               <w:rPr>
                 <w:rFonts w:ascii="Arial" w:hAnsi="Arial" w:cs="Arial"/>
                 <w:sz w:val="20"/>
                 <w:szCs w:val="20"/>
               </w:rPr>
-              <w:t>Tecnico</w:t>
-            </w:r>
-            <w:proofErr w:type="spellEnd"/>
+              <w:t>Técnica</w:t>
+            </w:r>
           </w:p>
         </w:tc>
       </w:tr>
@@ -13769,20 +13451,8 @@
                 <w:szCs w:val="20"/>
                 <w:lang w:val="es-AR"/>
               </w:rPr>
-              <w:t xml:space="preserve">Agostina </w:t>
-            </w:r>
-            <w:proofErr w:type="spellStart"/>
-            <w:r>
-              <w:rPr>
-                <w:rFonts w:eastAsia="Times New Roman"/>
-                <w:color w:val="000000"/>
-                <w:sz w:val="20"/>
-                <w:szCs w:val="20"/>
-                <w:lang w:val="es-AR"/>
-              </w:rPr>
-              <w:t>Fiore</w:t>
-            </w:r>
-            <w:proofErr w:type="spellEnd"/>
+              <w:t>Agostina Fiore</w:t>
+            </w:r>
           </w:p>
         </w:tc>
       </w:tr>
@@ -13953,7 +13623,6 @@
                 <w:lang w:val="es-AR"/>
               </w:rPr>
             </w:pPr>
-            <w:proofErr w:type="spellStart"/>
             <w:r>
               <w:rPr>
                 <w:rFonts w:eastAsia="Times New Roman"/>
@@ -13961,17 +13630,7 @@
                 <w:szCs w:val="20"/>
                 <w:lang w:val="es-AR"/>
               </w:rPr>
-              <w:t>Dalma</w:t>
-            </w:r>
-            <w:proofErr w:type="spellEnd"/>
-            <w:r>
-              <w:rPr>
-                <w:rFonts w:eastAsia="Times New Roman"/>
-                <w:sz w:val="20"/>
-                <w:szCs w:val="20"/>
-                <w:lang w:val="es-AR"/>
-              </w:rPr>
-              <w:t xml:space="preserve"> Ponce</w:t>
+              <w:t>Dalma Ponce</w:t>
             </w:r>
           </w:p>
         </w:tc>
@@ -14058,7 +13717,6 @@
                 <w:lang w:val="es-AR"/>
               </w:rPr>
             </w:pPr>
-            <w:proofErr w:type="spellStart"/>
             <w:r>
               <w:rPr>
                 <w:rFonts w:eastAsia="Times New Roman"/>
@@ -14068,7 +13726,6 @@
               </w:rPr>
               <w:t>Aisha</w:t>
             </w:r>
-            <w:proofErr w:type="spellEnd"/>
             <w:r>
               <w:rPr>
                 <w:rFonts w:eastAsia="Times New Roman"/>
@@ -15642,7 +15299,6 @@
         </w:rPr>
         <w:t xml:space="preserve"> </w:t>
       </w:r>
-      <w:proofErr w:type="spellStart"/>
       <w:r>
         <w:rPr>
           <w:rFonts w:eastAsia="Times New Roman"/>
@@ -15651,9 +15307,8 @@
           <w:szCs w:val="20"/>
           <w:lang w:val="es-AR"/>
         </w:rPr>
-        <w:t>usarios</w:t>
-      </w:r>
-      <w:proofErr w:type="spellEnd"/>
+        <w:t>usuarios</w:t>
+      </w:r>
       <w:r>
         <w:rPr>
           <w:rFonts w:eastAsia="Times New Roman"/>
@@ -16017,10 +15672,8 @@
           <w:szCs w:val="20"/>
           <w:lang w:val="es-AR"/>
         </w:rPr>
-        <w:t>Se pueden comunicar por distintas vías (</w:t>
-      </w:r>
-      <w:proofErr w:type="spellStart"/>
-      <w:proofErr w:type="gramStart"/>
+        <w:t>Se pueden comunicar por distintas vías (whatsapp,</w:t>
+      </w:r>
       <w:r>
         <w:rPr>
           <w:rFonts w:eastAsia="Times New Roman"/>
@@ -16029,10 +15682,8 @@
           <w:szCs w:val="20"/>
           <w:lang w:val="es-AR"/>
         </w:rPr>
-        <w:t>whatsapp,email</w:t>
-      </w:r>
-      <w:proofErr w:type="spellEnd"/>
-      <w:proofErr w:type="gramEnd"/>
+        <w:t xml:space="preserve"> </w:t>
+      </w:r>
       <w:r>
         <w:rPr>
           <w:rFonts w:eastAsia="Times New Roman"/>
@@ -16041,7 +15692,7 @@
           <w:szCs w:val="20"/>
           <w:lang w:val="es-AR"/>
         </w:rPr>
-        <w:t>, telefónicamente) para despejar dudas respecto del servicio.</w:t>
+        <w:t>email, telefónicamente) para despejar dudas respecto del servicio.</w:t>
       </w:r>
     </w:p>
     <w:p>
@@ -17267,23 +16918,7 @@
           <w:sz w:val="20"/>
           <w:szCs w:val="20"/>
         </w:rPr>
-        <w:t xml:space="preserve">El usuario deberá seleccionar un Nombre de Usuario que se mostrará en la página web y una </w:t>
-      </w:r>
-      <w:proofErr w:type="spellStart"/>
-      <w:r>
-        <w:rPr>
-          <w:sz w:val="20"/>
-          <w:szCs w:val="20"/>
-        </w:rPr>
-        <w:t>Password</w:t>
-      </w:r>
-      <w:proofErr w:type="spellEnd"/>
-      <w:r>
-        <w:rPr>
-          <w:sz w:val="20"/>
-          <w:szCs w:val="20"/>
-        </w:rPr>
-        <w:t xml:space="preserve"> para ingresar en ella.</w:t>
+        <w:t>El usuario deberá seleccionar un Nombre de Usuario que se mostrará en la página web y una Password para ingresar en ella.</w:t>
       </w:r>
     </w:p>
     <w:p>
@@ -17794,27 +17429,7 @@
           <w:sz w:val="20"/>
           <w:szCs w:val="20"/>
         </w:rPr>
-        <w:t xml:space="preserve">la imagen principal del sitio </w:t>
-      </w:r>
-      <w:proofErr w:type="gramStart"/>
-      <w:r>
-        <w:rPr>
-          <w:rFonts w:ascii="Arial" w:hAnsi="Arial" w:cs="Arial"/>
-          <w:color w:val="000000"/>
-          <w:sz w:val="20"/>
-          <w:szCs w:val="20"/>
-        </w:rPr>
-        <w:t>web  de</w:t>
-      </w:r>
-      <w:proofErr w:type="gramEnd"/>
-      <w:r>
-        <w:rPr>
-          <w:rFonts w:ascii="Arial" w:hAnsi="Arial" w:cs="Arial"/>
-          <w:color w:val="000000"/>
-          <w:sz w:val="20"/>
-          <w:szCs w:val="20"/>
-        </w:rPr>
-        <w:t xml:space="preserve"> VIRTUAL TRENDS en su pantalla completa de barra superior a barra inferior, ocupando todo el espacio disponible. </w:t>
+        <w:t xml:space="preserve">la imagen principal del sitio web  de VIRTUAL TRENDS en su pantalla completa de barra superior a barra inferior, ocupando todo el espacio disponible. </w:t>
       </w:r>
     </w:p>
     <w:p>
@@ -18031,9 +17646,8 @@
           <w:sz w:val="20"/>
           <w:szCs w:val="20"/>
         </w:rPr>
-        <w:t xml:space="preserve"> </w:t>
-      </w:r>
-      <w:proofErr w:type="gramStart"/>
+        <w:t xml:space="preserve"> Hexadecimal  </w:t>
+      </w:r>
       <w:r>
         <w:rPr>
           <w:rFonts w:ascii="Arial" w:hAnsi="Arial" w:cs="Arial"/>
@@ -18041,18 +17655,8 @@
           <w:sz w:val="20"/>
           <w:szCs w:val="20"/>
         </w:rPr>
-        <w:t xml:space="preserve">Hexadecimal  </w:t>
-      </w:r>
-      <w:r>
-        <w:rPr>
-          <w:rFonts w:ascii="Arial" w:hAnsi="Arial" w:cs="Arial"/>
-          <w:color w:val="000000"/>
-          <w:sz w:val="20"/>
-          <w:szCs w:val="20"/>
-        </w:rPr>
         <w:t>575757</w:t>
       </w:r>
-      <w:proofErr w:type="gramEnd"/>
       <w:r>
         <w:rPr>
           <w:rFonts w:ascii="Arial" w:hAnsi="Arial" w:cs="Arial"/>
@@ -18111,9 +17715,8 @@
           <w:sz w:val="20"/>
           <w:szCs w:val="20"/>
         </w:rPr>
-        <w:t xml:space="preserve"> </w:t>
-      </w:r>
-      <w:proofErr w:type="gramStart"/>
+        <w:t xml:space="preserve"> Hexadecimal  </w:t>
+      </w:r>
       <w:r>
         <w:rPr>
           <w:rFonts w:ascii="Arial" w:hAnsi="Arial" w:cs="Arial"/>
@@ -18121,26 +17724,7 @@
           <w:sz w:val="20"/>
           <w:szCs w:val="20"/>
         </w:rPr>
-        <w:t xml:space="preserve">Hexadecimal  </w:t>
-      </w:r>
-      <w:r>
-        <w:rPr>
-          <w:rFonts w:ascii="Arial" w:hAnsi="Arial" w:cs="Arial"/>
-          <w:color w:val="000000"/>
-          <w:sz w:val="20"/>
-          <w:szCs w:val="20"/>
-        </w:rPr>
-        <w:t>3</w:t>
-      </w:r>
-      <w:proofErr w:type="gramEnd"/>
-      <w:r>
-        <w:rPr>
-          <w:rFonts w:ascii="Arial" w:hAnsi="Arial" w:cs="Arial"/>
-          <w:color w:val="000000"/>
-          <w:sz w:val="20"/>
-          <w:szCs w:val="20"/>
-        </w:rPr>
-        <w:t>B3D40</w:t>
+        <w:t>3B3D40</w:t>
       </w:r>
       <w:r>
         <w:rPr>
@@ -18243,9 +17827,8 @@
           <w:sz w:val="20"/>
           <w:szCs w:val="20"/>
         </w:rPr>
-        <w:t xml:space="preserve"> </w:t>
-      </w:r>
-      <w:proofErr w:type="gramStart"/>
+        <w:t xml:space="preserve"> Hexadecimal  </w:t>
+      </w:r>
       <w:r>
         <w:rPr>
           <w:rFonts w:ascii="Arial" w:hAnsi="Arial" w:cs="Arial"/>
@@ -18253,26 +17836,7 @@
           <w:sz w:val="20"/>
           <w:szCs w:val="20"/>
         </w:rPr>
-        <w:t xml:space="preserve">Hexadecimal  </w:t>
-      </w:r>
-      <w:r>
-        <w:rPr>
-          <w:rFonts w:ascii="Arial" w:hAnsi="Arial" w:cs="Arial"/>
-          <w:color w:val="000000"/>
-          <w:sz w:val="20"/>
-          <w:szCs w:val="20"/>
-        </w:rPr>
-        <w:t>F</w:t>
-      </w:r>
-      <w:proofErr w:type="gramEnd"/>
-      <w:r>
-        <w:rPr>
-          <w:rFonts w:ascii="Arial" w:hAnsi="Arial" w:cs="Arial"/>
-          <w:color w:val="000000"/>
-          <w:sz w:val="20"/>
-          <w:szCs w:val="20"/>
-        </w:rPr>
-        <w:t>7F7F2</w:t>
+        <w:t>F7F7F2</w:t>
       </w:r>
       <w:r>
         <w:rPr>
@@ -18353,27 +17917,7 @@
           <w:sz w:val="20"/>
           <w:szCs w:val="20"/>
         </w:rPr>
-        <w:t xml:space="preserve"> </w:t>
-      </w:r>
-      <w:proofErr w:type="gramStart"/>
-      <w:r>
-        <w:rPr>
-          <w:rFonts w:ascii="Arial" w:hAnsi="Arial" w:cs="Arial"/>
-          <w:color w:val="000000"/>
-          <w:sz w:val="20"/>
-          <w:szCs w:val="20"/>
-        </w:rPr>
-        <w:t>Hexadecimal  191</w:t>
-      </w:r>
-      <w:proofErr w:type="gramEnd"/>
-      <w:r>
-        <w:rPr>
-          <w:rFonts w:ascii="Arial" w:hAnsi="Arial" w:cs="Arial"/>
-          <w:color w:val="000000"/>
-          <w:sz w:val="20"/>
-          <w:szCs w:val="20"/>
-        </w:rPr>
-        <w:t xml:space="preserve">B1D (pequeños usos, subrayados y tipografías en link, tipografía a resaltar, divisores, se usa sobre botones oscuros  realizados con </w:t>
+        <w:t xml:space="preserve"> Hexadecimal  191B1D (pequeños usos, subrayados y tipografías en link, tipografía a resaltar, divisores, se usa sobre botones oscuros  realizados con </w:t>
       </w:r>
       <w:r>
         <w:rPr>
@@ -18507,9 +18051,8 @@
           <w:sz w:val="20"/>
           <w:szCs w:val="20"/>
         </w:rPr>
-        <w:t xml:space="preserve"> </w:t>
-      </w:r>
-      <w:proofErr w:type="gramStart"/>
+        <w:t xml:space="preserve"> Hexadecimal  </w:t>
+      </w:r>
       <w:r>
         <w:rPr>
           <w:rFonts w:ascii="Arial" w:hAnsi="Arial" w:cs="Arial"/>
@@ -18517,26 +18060,7 @@
           <w:sz w:val="20"/>
           <w:szCs w:val="20"/>
         </w:rPr>
-        <w:t xml:space="preserve">Hexadecimal  </w:t>
-      </w:r>
-      <w:r>
-        <w:rPr>
-          <w:rFonts w:ascii="Arial" w:hAnsi="Arial" w:cs="Arial"/>
-          <w:color w:val="000000"/>
-          <w:sz w:val="20"/>
-          <w:szCs w:val="20"/>
-        </w:rPr>
-        <w:t>D</w:t>
-      </w:r>
-      <w:proofErr w:type="gramEnd"/>
-      <w:r>
-        <w:rPr>
-          <w:rFonts w:ascii="Arial" w:hAnsi="Arial" w:cs="Arial"/>
-          <w:color w:val="000000"/>
-          <w:sz w:val="20"/>
-          <w:szCs w:val="20"/>
-        </w:rPr>
-        <w:t>65E69</w:t>
+        <w:t>D65E69</w:t>
       </w:r>
     </w:p>
     <w:p>
@@ -18598,9 +18122,8 @@
           <w:sz w:val="20"/>
           <w:szCs w:val="20"/>
         </w:rPr>
-        <w:t xml:space="preserve"> </w:t>
-      </w:r>
-      <w:proofErr w:type="gramStart"/>
+        <w:t xml:space="preserve"> Hexadecimal  </w:t>
+      </w:r>
       <w:r>
         <w:rPr>
           <w:rFonts w:ascii="Arial" w:hAnsi="Arial" w:cs="Arial"/>
@@ -18608,26 +18131,7 @@
           <w:sz w:val="20"/>
           <w:szCs w:val="20"/>
         </w:rPr>
-        <w:t xml:space="preserve">Hexadecimal  </w:t>
-      </w:r>
-      <w:r>
-        <w:rPr>
-          <w:rFonts w:ascii="Arial" w:hAnsi="Arial" w:cs="Arial"/>
-          <w:color w:val="000000"/>
-          <w:sz w:val="20"/>
-          <w:szCs w:val="20"/>
-        </w:rPr>
-        <w:t>749</w:t>
-      </w:r>
-      <w:proofErr w:type="gramEnd"/>
-      <w:r>
-        <w:rPr>
-          <w:rFonts w:ascii="Arial" w:hAnsi="Arial" w:cs="Arial"/>
-          <w:color w:val="000000"/>
-          <w:sz w:val="20"/>
-          <w:szCs w:val="20"/>
-        </w:rPr>
-        <w:t>A5B</w:t>
+        <w:t>749A5B</w:t>
       </w:r>
     </w:p>
     <w:p>
@@ -18660,27 +18164,7 @@
           <w:sz w:val="20"/>
           <w:szCs w:val="20"/>
         </w:rPr>
-        <w:t xml:space="preserve">Las imágenes deben tener una calidad mínima de </w:t>
-      </w:r>
-      <w:proofErr w:type="gramStart"/>
-      <w:r>
-        <w:rPr>
-          <w:rFonts w:ascii="Arial" w:hAnsi="Arial" w:cs="Arial"/>
-          <w:color w:val="000000"/>
-          <w:sz w:val="20"/>
-          <w:szCs w:val="20"/>
-        </w:rPr>
-        <w:t>72  dpi</w:t>
-      </w:r>
-      <w:proofErr w:type="gramEnd"/>
-      <w:r>
-        <w:rPr>
-          <w:rFonts w:ascii="Arial" w:hAnsi="Arial" w:cs="Arial"/>
-          <w:color w:val="000000"/>
-          <w:sz w:val="20"/>
-          <w:szCs w:val="20"/>
-        </w:rPr>
-        <w:t xml:space="preserve"> </w:t>
+        <w:t xml:space="preserve">Las imágenes deben tener una calidad mínima de 72  dpi </w:t>
       </w:r>
     </w:p>
     <w:p>
@@ -18748,7 +18232,6 @@
         </w:rPr>
         <w:t xml:space="preserve">La calidad de los videos deberá será ser como máximo de 1920x1200 y siempre asegurar una correcta visualización y carga rápida en los dispositivos móviles </w:t>
       </w:r>
-      <w:proofErr w:type="spellStart"/>
       <w:r>
         <w:rPr>
           <w:rFonts w:ascii="Arial" w:hAnsi="Arial" w:cs="Arial"/>
@@ -18756,9 +18239,8 @@
           <w:sz w:val="20"/>
           <w:szCs w:val="20"/>
         </w:rPr>
-        <w:t>Andoird</w:t>
-      </w:r>
-      <w:proofErr w:type="spellEnd"/>
+        <w:t>Android</w:t>
+      </w:r>
       <w:r>
         <w:rPr>
           <w:rFonts w:ascii="Arial" w:hAnsi="Arial" w:cs="Arial"/>
@@ -18823,18 +18305,9 @@
           <w:sz w:val="28"/>
           <w:szCs w:val="28"/>
         </w:rPr>
-        <w:t xml:space="preserve"> </w:t>
-      </w:r>
-      <w:proofErr w:type="spellStart"/>
-      <w:r>
-        <w:rPr>
-          <w:sz w:val="28"/>
-          <w:szCs w:val="28"/>
-        </w:rPr>
-        <w:t>Backlog</w:t>
+        <w:t xml:space="preserve"> Backlog</w:t>
       </w:r>
       <w:bookmarkEnd w:id="46"/>
-      <w:proofErr w:type="spellEnd"/>
     </w:p>
     <w:p>
       <w:pPr>
@@ -19497,8 +18970,6 @@
           <w:lang w:val="es-AR"/>
         </w:rPr>
       </w:pPr>
-      <w:bookmarkStart w:id="47" w:name="_GoBack"/>
-      <w:bookmarkEnd w:id="47"/>
     </w:p>
     <w:p>
       <w:pPr>
@@ -19512,7 +18983,7 @@
           <w:szCs w:val="28"/>
         </w:rPr>
       </w:pPr>
-      <w:bookmarkStart w:id="48" w:name="_Toc165145272"/>
+      <w:bookmarkStart w:id="47" w:name="_Toc165145272"/>
       <w:r>
         <w:rPr>
           <w:sz w:val="28"/>
@@ -19520,7 +18991,7 @@
         </w:rPr>
         <w:t>ANEXO</w:t>
       </w:r>
-      <w:bookmarkEnd w:id="48"/>
+      <w:bookmarkEnd w:id="47"/>
     </w:p>
     <w:p/>
     <w:p>
@@ -20443,7 +19914,7 @@
 </file>
 
 <file path=word/endnotes.xml><?xml version="1.0" encoding="utf-8"?>
-<w:endnotes xmlns:wpc="http://schemas.microsoft.com/office/word/2010/wordprocessingCanvas" xmlns:cx="http://schemas.microsoft.com/office/drawing/2014/chartex" xmlns:cx1="http://schemas.microsoft.com/office/drawing/2015/9/8/chartex" xmlns:mc="http://schemas.openxmlformats.org/markup-compatibility/2006" xmlns:o="urn:schemas-microsoft-com:office:office" xmlns:r="http://schemas.openxmlformats.org/officeDocument/2006/relationships" xmlns:m="http://schemas.openxmlformats.org/officeDocument/2006/math" xmlns:v="urn:schemas-microsoft-com:vml" xmlns:wp14="http://schemas.microsoft.com/office/word/2010/wordprocessingDrawing" xmlns:wp="http://schemas.openxmlformats.org/drawingml/2006/wordprocessingDrawing" xmlns:w10="urn:schemas-microsoft-com:office:word" xmlns:w="http://schemas.openxmlformats.org/wordprocessingml/2006/main" xmlns:w14="http://schemas.microsoft.com/office/word/2010/wordml" xmlns:w15="http://schemas.microsoft.com/office/word/2012/wordml" xmlns:w16se="http://schemas.microsoft.com/office/word/2015/wordml/symex" xmlns:wpg="http://schemas.microsoft.com/office/word/2010/wordprocessingGroup" xmlns:wpi="http://schemas.microsoft.com/office/word/2010/wordprocessingInk" xmlns:wne="http://schemas.microsoft.com/office/word/2006/wordml" xmlns:wps="http://schemas.microsoft.com/office/word/2010/wordprocessingShape" mc:Ignorable="w14 w15 w16se wp14">
+<w:endnotes xmlns:wpc="http://schemas.microsoft.com/office/word/2010/wordprocessingCanvas" xmlns:cx="http://schemas.microsoft.com/office/drawing/2014/chartex" xmlns:cx1="http://schemas.microsoft.com/office/drawing/2015/9/8/chartex" xmlns:cx2="http://schemas.microsoft.com/office/drawing/2015/10/21/chartex" xmlns:cx3="http://schemas.microsoft.com/office/drawing/2016/5/9/chartex" xmlns:cx4="http://schemas.microsoft.com/office/drawing/2016/5/10/chartex" xmlns:cx5="http://schemas.microsoft.com/office/drawing/2016/5/11/chartex" xmlns:cx6="http://schemas.microsoft.com/office/drawing/2016/5/12/chartex" xmlns:cx7="http://schemas.microsoft.com/office/drawing/2016/5/13/chartex" xmlns:cx8="http://schemas.microsoft.com/office/drawing/2016/5/14/chartex" xmlns:mc="http://schemas.openxmlformats.org/markup-compatibility/2006" xmlns:aink="http://schemas.microsoft.com/office/drawing/2016/ink" xmlns:am3d="http://schemas.microsoft.com/office/drawing/2017/model3d" xmlns:o="urn:schemas-microsoft-com:office:office" xmlns:oel="http://schemas.microsoft.com/office/2019/extlst" xmlns:r="http://schemas.openxmlformats.org/officeDocument/2006/relationships" xmlns:m="http://schemas.openxmlformats.org/officeDocument/2006/math" xmlns:v="urn:schemas-microsoft-com:vml" xmlns:wp14="http://schemas.microsoft.com/office/word/2010/wordprocessingDrawing" xmlns:wp="http://schemas.openxmlformats.org/drawingml/2006/wordprocessingDrawing" xmlns:w10="urn:schemas-microsoft-com:office:word" xmlns:w="http://schemas.openxmlformats.org/wordprocessingml/2006/main" xmlns:w14="http://schemas.microsoft.com/office/word/2010/wordml" xmlns:w15="http://schemas.microsoft.com/office/word/2012/wordml" xmlns:w16cex="http://schemas.microsoft.com/office/word/2018/wordml/cex" xmlns:w16cid="http://schemas.microsoft.com/office/word/2016/wordml/cid" xmlns:w16="http://schemas.microsoft.com/office/word/2018/wordml" xmlns:w16sdtdh="http://schemas.microsoft.com/office/word/2020/wordml/sdtdatahash" xmlns:w16se="http://schemas.microsoft.com/office/word/2015/wordml/symex" xmlns:wpg="http://schemas.microsoft.com/office/word/2010/wordprocessingGroup" xmlns:wpi="http://schemas.microsoft.com/office/word/2010/wordprocessingInk" xmlns:wne="http://schemas.microsoft.com/office/word/2006/wordml" xmlns:wps="http://schemas.microsoft.com/office/word/2010/wordprocessingShape" mc:Ignorable="w14 w15 w16se w16cid w16 w16cex w16sdtdh wp14">
   <w:endnote w:type="separator" w:id="-1">
     <w:p>
       <w:pPr>
@@ -20468,7 +19939,7 @@
 </file>
 
 <file path=word/footer1.xml><?xml version="1.0" encoding="utf-8"?>
-<w:ftr xmlns:wpc="http://schemas.microsoft.com/office/word/2010/wordprocessingCanvas" xmlns:cx="http://schemas.microsoft.com/office/drawing/2014/chartex" xmlns:cx1="http://schemas.microsoft.com/office/drawing/2015/9/8/chartex" xmlns:mc="http://schemas.openxmlformats.org/markup-compatibility/2006" xmlns:o="urn:schemas-microsoft-com:office:office" xmlns:r="http://schemas.openxmlformats.org/officeDocument/2006/relationships" xmlns:m="http://schemas.openxmlformats.org/officeDocument/2006/math" xmlns:v="urn:schemas-microsoft-com:vml" xmlns:wp14="http://schemas.microsoft.com/office/word/2010/wordprocessingDrawing" xmlns:wp="http://schemas.openxmlformats.org/drawingml/2006/wordprocessingDrawing" xmlns:w10="urn:schemas-microsoft-com:office:word" xmlns:w="http://schemas.openxmlformats.org/wordprocessingml/2006/main" xmlns:w14="http://schemas.microsoft.com/office/word/2010/wordml" xmlns:w15="http://schemas.microsoft.com/office/word/2012/wordml" xmlns:w16se="http://schemas.microsoft.com/office/word/2015/wordml/symex" xmlns:wpg="http://schemas.microsoft.com/office/word/2010/wordprocessingGroup" xmlns:wpi="http://schemas.microsoft.com/office/word/2010/wordprocessingInk" xmlns:wne="http://schemas.microsoft.com/office/word/2006/wordml" xmlns:wps="http://schemas.microsoft.com/office/word/2010/wordprocessingShape" mc:Ignorable="w14 w15 w16se wp14">
+<w:ftr xmlns:wpc="http://schemas.microsoft.com/office/word/2010/wordprocessingCanvas" xmlns:cx="http://schemas.microsoft.com/office/drawing/2014/chartex" xmlns:cx1="http://schemas.microsoft.com/office/drawing/2015/9/8/chartex" xmlns:cx2="http://schemas.microsoft.com/office/drawing/2015/10/21/chartex" xmlns:cx3="http://schemas.microsoft.com/office/drawing/2016/5/9/chartex" xmlns:cx4="http://schemas.microsoft.com/office/drawing/2016/5/10/chartex" xmlns:cx5="http://schemas.microsoft.com/office/drawing/2016/5/11/chartex" xmlns:cx6="http://schemas.microsoft.com/office/drawing/2016/5/12/chartex" xmlns:cx7="http://schemas.microsoft.com/office/drawing/2016/5/13/chartex" xmlns:cx8="http://schemas.microsoft.com/office/drawing/2016/5/14/chartex" xmlns:mc="http://schemas.openxmlformats.org/markup-compatibility/2006" xmlns:aink="http://schemas.microsoft.com/office/drawing/2016/ink" xmlns:am3d="http://schemas.microsoft.com/office/drawing/2017/model3d" xmlns:o="urn:schemas-microsoft-com:office:office" xmlns:oel="http://schemas.microsoft.com/office/2019/extlst" xmlns:r="http://schemas.openxmlformats.org/officeDocument/2006/relationships" xmlns:m="http://schemas.openxmlformats.org/officeDocument/2006/math" xmlns:v="urn:schemas-microsoft-com:vml" xmlns:wp14="http://schemas.microsoft.com/office/word/2010/wordprocessingDrawing" xmlns:wp="http://schemas.openxmlformats.org/drawingml/2006/wordprocessingDrawing" xmlns:w10="urn:schemas-microsoft-com:office:word" xmlns:w="http://schemas.openxmlformats.org/wordprocessingml/2006/main" xmlns:w14="http://schemas.microsoft.com/office/word/2010/wordml" xmlns:w15="http://schemas.microsoft.com/office/word/2012/wordml" xmlns:w16cex="http://schemas.microsoft.com/office/word/2018/wordml/cex" xmlns:w16cid="http://schemas.microsoft.com/office/word/2016/wordml/cid" xmlns:w16="http://schemas.microsoft.com/office/word/2018/wordml" xmlns:w16sdtdh="http://schemas.microsoft.com/office/word/2020/wordml/sdtdatahash" xmlns:w16se="http://schemas.microsoft.com/office/word/2015/wordml/symex" xmlns:wpg="http://schemas.microsoft.com/office/word/2010/wordprocessingGroup" xmlns:wpi="http://schemas.microsoft.com/office/word/2010/wordprocessingInk" xmlns:wne="http://schemas.microsoft.com/office/word/2006/wordml" xmlns:wps="http://schemas.microsoft.com/office/word/2010/wordprocessingShape" mc:Ignorable="w14 w15 w16se w16cid w16 w16cex w16sdtdh wp14">
   <w:p>
     <w:pPr>
       <w:jc w:val="right"/>
@@ -20524,7 +19995,7 @@
 </file>
 
 <file path=word/footer2.xml><?xml version="1.0" encoding="utf-8"?>
-<w:ftr xmlns:wpc="http://schemas.microsoft.com/office/word/2010/wordprocessingCanvas" xmlns:cx="http://schemas.microsoft.com/office/drawing/2014/chartex" xmlns:cx1="http://schemas.microsoft.com/office/drawing/2015/9/8/chartex" xmlns:mc="http://schemas.openxmlformats.org/markup-compatibility/2006" xmlns:o="urn:schemas-microsoft-com:office:office" xmlns:r="http://schemas.openxmlformats.org/officeDocument/2006/relationships" xmlns:m="http://schemas.openxmlformats.org/officeDocument/2006/math" xmlns:v="urn:schemas-microsoft-com:vml" xmlns:wp14="http://schemas.microsoft.com/office/word/2010/wordprocessingDrawing" xmlns:wp="http://schemas.openxmlformats.org/drawingml/2006/wordprocessingDrawing" xmlns:w10="urn:schemas-microsoft-com:office:word" xmlns:w="http://schemas.openxmlformats.org/wordprocessingml/2006/main" xmlns:w14="http://schemas.microsoft.com/office/word/2010/wordml" xmlns:w15="http://schemas.microsoft.com/office/word/2012/wordml" xmlns:w16se="http://schemas.microsoft.com/office/word/2015/wordml/symex" xmlns:wpg="http://schemas.microsoft.com/office/word/2010/wordprocessingGroup" xmlns:wpi="http://schemas.microsoft.com/office/word/2010/wordprocessingInk" xmlns:wne="http://schemas.microsoft.com/office/word/2006/wordml" xmlns:wps="http://schemas.microsoft.com/office/word/2010/wordprocessingShape" mc:Ignorable="w14 w15 w16se wp14">
+<w:ftr xmlns:wpc="http://schemas.microsoft.com/office/word/2010/wordprocessingCanvas" xmlns:cx="http://schemas.microsoft.com/office/drawing/2014/chartex" xmlns:cx1="http://schemas.microsoft.com/office/drawing/2015/9/8/chartex" xmlns:cx2="http://schemas.microsoft.com/office/drawing/2015/10/21/chartex" xmlns:cx3="http://schemas.microsoft.com/office/drawing/2016/5/9/chartex" xmlns:cx4="http://schemas.microsoft.com/office/drawing/2016/5/10/chartex" xmlns:cx5="http://schemas.microsoft.com/office/drawing/2016/5/11/chartex" xmlns:cx6="http://schemas.microsoft.com/office/drawing/2016/5/12/chartex" xmlns:cx7="http://schemas.microsoft.com/office/drawing/2016/5/13/chartex" xmlns:cx8="http://schemas.microsoft.com/office/drawing/2016/5/14/chartex" xmlns:mc="http://schemas.openxmlformats.org/markup-compatibility/2006" xmlns:aink="http://schemas.microsoft.com/office/drawing/2016/ink" xmlns:am3d="http://schemas.microsoft.com/office/drawing/2017/model3d" xmlns:o="urn:schemas-microsoft-com:office:office" xmlns:oel="http://schemas.microsoft.com/office/2019/extlst" xmlns:r="http://schemas.openxmlformats.org/officeDocument/2006/relationships" xmlns:m="http://schemas.openxmlformats.org/officeDocument/2006/math" xmlns:v="urn:schemas-microsoft-com:vml" xmlns:wp14="http://schemas.microsoft.com/office/word/2010/wordprocessingDrawing" xmlns:wp="http://schemas.openxmlformats.org/drawingml/2006/wordprocessingDrawing" xmlns:w10="urn:schemas-microsoft-com:office:word" xmlns:w="http://schemas.openxmlformats.org/wordprocessingml/2006/main" xmlns:w14="http://schemas.microsoft.com/office/word/2010/wordml" xmlns:w15="http://schemas.microsoft.com/office/word/2012/wordml" xmlns:w16cex="http://schemas.microsoft.com/office/word/2018/wordml/cex" xmlns:w16cid="http://schemas.microsoft.com/office/word/2016/wordml/cid" xmlns:w16="http://schemas.microsoft.com/office/word/2018/wordml" xmlns:w16sdtdh="http://schemas.microsoft.com/office/word/2020/wordml/sdtdatahash" xmlns:w16se="http://schemas.microsoft.com/office/word/2015/wordml/symex" xmlns:wpg="http://schemas.microsoft.com/office/word/2010/wordprocessingGroup" xmlns:wpi="http://schemas.microsoft.com/office/word/2010/wordprocessingInk" xmlns:wne="http://schemas.microsoft.com/office/word/2006/wordml" xmlns:wps="http://schemas.microsoft.com/office/word/2010/wordprocessingShape" mc:Ignorable="w14 w15 w16se w16cid w16 w16cex w16sdtdh wp14">
   <w:p>
     <w:pPr>
       <w:jc w:val="right"/>
@@ -20534,7 +20005,7 @@
 </file>
 
 <file path=word/footnotes.xml><?xml version="1.0" encoding="utf-8"?>
-<w:footnotes xmlns:wpc="http://schemas.microsoft.com/office/word/2010/wordprocessingCanvas" xmlns:cx="http://schemas.microsoft.com/office/drawing/2014/chartex" xmlns:cx1="http://schemas.microsoft.com/office/drawing/2015/9/8/chartex" xmlns:mc="http://schemas.openxmlformats.org/markup-compatibility/2006" xmlns:o="urn:schemas-microsoft-com:office:office" xmlns:r="http://schemas.openxmlformats.org/officeDocument/2006/relationships" xmlns:m="http://schemas.openxmlformats.org/officeDocument/2006/math" xmlns:v="urn:schemas-microsoft-com:vml" xmlns:wp14="http://schemas.microsoft.com/office/word/2010/wordprocessingDrawing" xmlns:wp="http://schemas.openxmlformats.org/drawingml/2006/wordprocessingDrawing" xmlns:w10="urn:schemas-microsoft-com:office:word" xmlns:w="http://schemas.openxmlformats.org/wordprocessingml/2006/main" xmlns:w14="http://schemas.microsoft.com/office/word/2010/wordml" xmlns:w15="http://schemas.microsoft.com/office/word/2012/wordml" xmlns:w16se="http://schemas.microsoft.com/office/word/2015/wordml/symex" xmlns:wpg="http://schemas.microsoft.com/office/word/2010/wordprocessingGroup" xmlns:wpi="http://schemas.microsoft.com/office/word/2010/wordprocessingInk" xmlns:wne="http://schemas.microsoft.com/office/word/2006/wordml" xmlns:wps="http://schemas.microsoft.com/office/word/2010/wordprocessingShape" mc:Ignorable="w14 w15 w16se wp14">
+<w:footnotes xmlns:wpc="http://schemas.microsoft.com/office/word/2010/wordprocessingCanvas" xmlns:cx="http://schemas.microsoft.com/office/drawing/2014/chartex" xmlns:cx1="http://schemas.microsoft.com/office/drawing/2015/9/8/chartex" xmlns:cx2="http://schemas.microsoft.com/office/drawing/2015/10/21/chartex" xmlns:cx3="http://schemas.microsoft.com/office/drawing/2016/5/9/chartex" xmlns:cx4="http://schemas.microsoft.com/office/drawing/2016/5/10/chartex" xmlns:cx5="http://schemas.microsoft.com/office/drawing/2016/5/11/chartex" xmlns:cx6="http://schemas.microsoft.com/office/drawing/2016/5/12/chartex" xmlns:cx7="http://schemas.microsoft.com/office/drawing/2016/5/13/chartex" xmlns:cx8="http://schemas.microsoft.com/office/drawing/2016/5/14/chartex" xmlns:mc="http://schemas.openxmlformats.org/markup-compatibility/2006" xmlns:aink="http://schemas.microsoft.com/office/drawing/2016/ink" xmlns:am3d="http://schemas.microsoft.com/office/drawing/2017/model3d" xmlns:o="urn:schemas-microsoft-com:office:office" xmlns:oel="http://schemas.microsoft.com/office/2019/extlst" xmlns:r="http://schemas.openxmlformats.org/officeDocument/2006/relationships" xmlns:m="http://schemas.openxmlformats.org/officeDocument/2006/math" xmlns:v="urn:schemas-microsoft-com:vml" xmlns:wp14="http://schemas.microsoft.com/office/word/2010/wordprocessingDrawing" xmlns:wp="http://schemas.openxmlformats.org/drawingml/2006/wordprocessingDrawing" xmlns:w10="urn:schemas-microsoft-com:office:word" xmlns:w="http://schemas.openxmlformats.org/wordprocessingml/2006/main" xmlns:w14="http://schemas.microsoft.com/office/word/2010/wordml" xmlns:w15="http://schemas.microsoft.com/office/word/2012/wordml" xmlns:w16cex="http://schemas.microsoft.com/office/word/2018/wordml/cex" xmlns:w16cid="http://schemas.microsoft.com/office/word/2016/wordml/cid" xmlns:w16="http://schemas.microsoft.com/office/word/2018/wordml" xmlns:w16sdtdh="http://schemas.microsoft.com/office/word/2020/wordml/sdtdatahash" xmlns:w16se="http://schemas.microsoft.com/office/word/2015/wordml/symex" xmlns:wpg="http://schemas.microsoft.com/office/word/2010/wordprocessingGroup" xmlns:wpi="http://schemas.microsoft.com/office/word/2010/wordprocessingInk" xmlns:wne="http://schemas.microsoft.com/office/word/2006/wordml" xmlns:wps="http://schemas.microsoft.com/office/word/2010/wordprocessingShape" mc:Ignorable="w14 w15 w16se w16cid w16 w16cex w16sdtdh wp14">
   <w:footnote w:type="separator" w:id="-1">
     <w:p>
       <w:pPr>
@@ -20559,7 +20030,7 @@
 </file>
 
 <file path=word/numbering.xml><?xml version="1.0" encoding="utf-8"?>
-<w:numbering xmlns:wpc="http://schemas.microsoft.com/office/word/2010/wordprocessingCanvas" xmlns:cx="http://schemas.microsoft.com/office/drawing/2014/chartex" xmlns:cx1="http://schemas.microsoft.com/office/drawing/2015/9/8/chartex" xmlns:mc="http://schemas.openxmlformats.org/markup-compatibility/2006" xmlns:o="urn:schemas-microsoft-com:office:office" xmlns:r="http://schemas.openxmlformats.org/officeDocument/2006/relationships" xmlns:m="http://schemas.openxmlformats.org/officeDocument/2006/math" xmlns:v="urn:schemas-microsoft-com:vml" xmlns:wp14="http://schemas.microsoft.com/office/word/2010/wordprocessingDrawing" xmlns:wp="http://schemas.openxmlformats.org/drawingml/2006/wordprocessingDrawing" xmlns:w10="urn:schemas-microsoft-com:office:word" xmlns:w="http://schemas.openxmlformats.org/wordprocessingml/2006/main" xmlns:w14="http://schemas.microsoft.com/office/word/2010/wordml" xmlns:w15="http://schemas.microsoft.com/office/word/2012/wordml" xmlns:w16se="http://schemas.microsoft.com/office/word/2015/wordml/symex" xmlns:wpg="http://schemas.microsoft.com/office/word/2010/wordprocessingGroup" xmlns:wpi="http://schemas.microsoft.com/office/word/2010/wordprocessingInk" xmlns:wne="http://schemas.microsoft.com/office/word/2006/wordml" xmlns:wps="http://schemas.microsoft.com/office/word/2010/wordprocessingShape" mc:Ignorable="w14 w15 w16se wp14">
+<w:numbering xmlns:wpc="http://schemas.microsoft.com/office/word/2010/wordprocessingCanvas" xmlns:cx="http://schemas.microsoft.com/office/drawing/2014/chartex" xmlns:cx1="http://schemas.microsoft.com/office/drawing/2015/9/8/chartex" xmlns:cx2="http://schemas.microsoft.com/office/drawing/2015/10/21/chartex" xmlns:cx3="http://schemas.microsoft.com/office/drawing/2016/5/9/chartex" xmlns:cx4="http://schemas.microsoft.com/office/drawing/2016/5/10/chartex" xmlns:cx5="http://schemas.microsoft.com/office/drawing/2016/5/11/chartex" xmlns:cx6="http://schemas.microsoft.com/office/drawing/2016/5/12/chartex" xmlns:cx7="http://schemas.microsoft.com/office/drawing/2016/5/13/chartex" xmlns:cx8="http://schemas.microsoft.com/office/drawing/2016/5/14/chartex" xmlns:mc="http://schemas.openxmlformats.org/markup-compatibility/2006" xmlns:aink="http://schemas.microsoft.com/office/drawing/2016/ink" xmlns:am3d="http://schemas.microsoft.com/office/drawing/2017/model3d" xmlns:o="urn:schemas-microsoft-com:office:office" xmlns:oel="http://schemas.microsoft.com/office/2019/extlst" xmlns:r="http://schemas.openxmlformats.org/officeDocument/2006/relationships" xmlns:m="http://schemas.openxmlformats.org/officeDocument/2006/math" xmlns:v="urn:schemas-microsoft-com:vml" xmlns:wp14="http://schemas.microsoft.com/office/word/2010/wordprocessingDrawing" xmlns:wp="http://schemas.openxmlformats.org/drawingml/2006/wordprocessingDrawing" xmlns:w10="urn:schemas-microsoft-com:office:word" xmlns:w="http://schemas.openxmlformats.org/wordprocessingml/2006/main" xmlns:w14="http://schemas.microsoft.com/office/word/2010/wordml" xmlns:w15="http://schemas.microsoft.com/office/word/2012/wordml" xmlns:w16cex="http://schemas.microsoft.com/office/word/2018/wordml/cex" xmlns:w16cid="http://schemas.microsoft.com/office/word/2016/wordml/cid" xmlns:w16="http://schemas.microsoft.com/office/word/2018/wordml" xmlns:w16sdtdh="http://schemas.microsoft.com/office/word/2020/wordml/sdtdatahash" xmlns:w16se="http://schemas.microsoft.com/office/word/2015/wordml/symex" xmlns:wpg="http://schemas.microsoft.com/office/word/2010/wordprocessingGroup" xmlns:wpi="http://schemas.microsoft.com/office/word/2010/wordprocessingInk" xmlns:wne="http://schemas.microsoft.com/office/word/2006/wordml" xmlns:wps="http://schemas.microsoft.com/office/word/2010/wordprocessingShape" mc:Ignorable="w14 w15 w16se w16cid w16 w16cex w16sdtdh wp14">
   <w:abstractNum w:abstractNumId="0" w15:restartNumberingAfterBreak="0">
     <w:nsid w:val="03E46FC6"/>
     <w:multiLevelType w:val="multilevel"/>
@@ -21984,50 +21455,50 @@
       </w:pPr>
     </w:lvl>
   </w:abstractNum>
-  <w:num w:numId="1">
+  <w:num w:numId="1" w16cid:durableId="1756583335">
     <w:abstractNumId w:val="2"/>
   </w:num>
-  <w:num w:numId="2">
+  <w:num w:numId="2" w16cid:durableId="109320212">
     <w:abstractNumId w:val="12"/>
   </w:num>
-  <w:num w:numId="3">
+  <w:num w:numId="3" w16cid:durableId="1358583634">
     <w:abstractNumId w:val="9"/>
   </w:num>
-  <w:num w:numId="4">
+  <w:num w:numId="4" w16cid:durableId="1659915769">
     <w:abstractNumId w:val="5"/>
   </w:num>
-  <w:num w:numId="5">
+  <w:num w:numId="5" w16cid:durableId="895746990">
     <w:abstractNumId w:val="7"/>
   </w:num>
-  <w:num w:numId="6">
+  <w:num w:numId="6" w16cid:durableId="1265116534">
     <w:abstractNumId w:val="1"/>
   </w:num>
-  <w:num w:numId="7">
+  <w:num w:numId="7" w16cid:durableId="297730575">
     <w:abstractNumId w:val="11"/>
   </w:num>
-  <w:num w:numId="8">
+  <w:num w:numId="8" w16cid:durableId="1930382787">
     <w:abstractNumId w:val="3"/>
   </w:num>
-  <w:num w:numId="9">
+  <w:num w:numId="9" w16cid:durableId="749931761">
     <w:abstractNumId w:val="10"/>
   </w:num>
-  <w:num w:numId="10">
+  <w:num w:numId="10" w16cid:durableId="576478326">
     <w:abstractNumId w:val="4"/>
   </w:num>
-  <w:num w:numId="11">
+  <w:num w:numId="11" w16cid:durableId="812719868">
     <w:abstractNumId w:val="6"/>
   </w:num>
-  <w:num w:numId="12">
+  <w:num w:numId="12" w16cid:durableId="1044139088">
     <w:abstractNumId w:val="8"/>
   </w:num>
-  <w:num w:numId="13">
+  <w:num w:numId="13" w16cid:durableId="942032296">
     <w:abstractNumId w:val="0"/>
   </w:num>
 </w:numbering>
 </file>
 
 <file path=word/styles.xml><?xml version="1.0" encoding="utf-8"?>
-<w:styles xmlns:mc="http://schemas.openxmlformats.org/markup-compatibility/2006" xmlns:r="http://schemas.openxmlformats.org/officeDocument/2006/relationships" xmlns:w="http://schemas.openxmlformats.org/wordprocessingml/2006/main" xmlns:w14="http://schemas.microsoft.com/office/word/2010/wordml" xmlns:w15="http://schemas.microsoft.com/office/word/2012/wordml" xmlns:w16se="http://schemas.microsoft.com/office/word/2015/wordml/symex" mc:Ignorable="w14 w15 w16se">
+<w:styles xmlns:mc="http://schemas.openxmlformats.org/markup-compatibility/2006" xmlns:r="http://schemas.openxmlformats.org/officeDocument/2006/relationships" xmlns:w="http://schemas.openxmlformats.org/wordprocessingml/2006/main" xmlns:w14="http://schemas.microsoft.com/office/word/2010/wordml" xmlns:w15="http://schemas.microsoft.com/office/word/2012/wordml" xmlns:w16cex="http://schemas.microsoft.com/office/word/2018/wordml/cex" xmlns:w16cid="http://schemas.microsoft.com/office/word/2016/wordml/cid" xmlns:w16="http://schemas.microsoft.com/office/word/2018/wordml" xmlns:w16sdtdh="http://schemas.microsoft.com/office/word/2020/wordml/sdtdatahash" xmlns:w16se="http://schemas.microsoft.com/office/word/2015/wordml/symex" mc:Ignorable="w14 w15 w16se w16cid w16 w16cex w16sdtdh">
   <w:docDefaults>
     <w:rPrDefault>
       <w:rPr>
@@ -22043,7 +21514,7 @@
       </w:pPr>
     </w:pPrDefault>
   </w:docDefaults>
-  <w:latentStyles w:defLockedState="0" w:defUIPriority="99" w:defSemiHidden="0" w:defUnhideWhenUsed="0" w:defQFormat="0" w:count="371">
+  <w:latentStyles w:defLockedState="0" w:defUIPriority="99" w:defSemiHidden="0" w:defUnhideWhenUsed="0" w:defQFormat="0" w:count="376">
     <w:lsdException w:name="Normal" w:uiPriority="0" w:qFormat="1"/>
     <w:lsdException w:name="heading 1" w:uiPriority="9" w:qFormat="1"/>
     <w:lsdException w:name="heading 2" w:semiHidden="1" w:uiPriority="9" w:unhideWhenUsed="1" w:qFormat="1"/>
@@ -22415,6 +21886,11 @@
     <w:lsdException w:name="List Table 5 Dark Accent 6" w:uiPriority="50"/>
     <w:lsdException w:name="List Table 6 Colorful Accent 6" w:uiPriority="51"/>
     <w:lsdException w:name="List Table 7 Colorful Accent 6" w:uiPriority="52"/>
+    <w:lsdException w:name="Mention" w:semiHidden="1" w:unhideWhenUsed="1"/>
+    <w:lsdException w:name="Smart Hyperlink" w:semiHidden="1" w:unhideWhenUsed="1"/>
+    <w:lsdException w:name="Hashtag" w:semiHidden="1" w:unhideWhenUsed="1"/>
+    <w:lsdException w:name="Unresolved Mention" w:semiHidden="1" w:unhideWhenUsed="1"/>
+    <w:lsdException w:name="Smart Link" w:semiHidden="1" w:unhideWhenUsed="1"/>
   </w:latentStyles>
   <w:style w:type="paragraph" w:default="1" w:styleId="Normal">
     <w:name w:val="Normal"/>

</xml_diff>